<commit_message>
First Update on book.
</commit_message>
<xml_diff>
--- a/Biblioteca/TCL-TK Apostila.docx
+++ b/Biblioteca/TCL-TK Apostila.docx
@@ -4,19 +4,22 @@
   <w:body>
     <w:p>
       <w:r>
+        <w:rPr>
+          <w:noProof/>
+        </w:rPr>
         <mc:AlternateContent>
           <mc:Choice Requires="wps">
             <w:drawing>
-              <wp:anchor distT="45720" distB="45720" distL="114300" distR="114300" simplePos="0" relativeHeight="251661312" behindDoc="1" locked="0" layoutInCell="1" allowOverlap="1" wp14:anchorId="6831F863" wp14:editId="0EF0AE54">
+              <wp:anchor distT="45720" distB="45720" distL="114300" distR="114300" simplePos="0" relativeHeight="251661312" behindDoc="1" locked="0" layoutInCell="1" allowOverlap="1" wp14:anchorId="6831F863" wp14:editId="3F207E7C">
                 <wp:simplePos x="0" y="0"/>
                 <wp:positionH relativeFrom="column">
-                  <wp:posOffset>-71082</wp:posOffset>
+                  <wp:posOffset>-89535</wp:posOffset>
                 </wp:positionH>
                 <wp:positionV relativeFrom="paragraph">
-                  <wp:posOffset>-13363</wp:posOffset>
+                  <wp:posOffset>78105</wp:posOffset>
                 </wp:positionV>
-                <wp:extent cx="2360930" cy="8801100"/>
-                <wp:effectExtent l="0" t="0" r="11430" b="19050"/>
+                <wp:extent cx="2360930" cy="9245600"/>
+                <wp:effectExtent l="0" t="0" r="11430" b="12700"/>
                 <wp:wrapNone/>
                 <wp:docPr id="217" name="Caixa de Texto 2"/>
                 <wp:cNvGraphicFramePr>
@@ -31,7 +34,7 @@
                       <wps:spPr bwMode="auto">
                         <a:xfrm>
                           <a:off x="0" y="0"/>
-                          <a:ext cx="2360930" cy="8801100"/>
+                          <a:ext cx="2360930" cy="9245600"/>
                         </a:xfrm>
                         <a:prstGeom prst="rect">
                           <a:avLst/>
@@ -50,8 +53,10 @@
                         <w:txbxContent>
                           <w:p>
                             <w:pPr>
+                              <w:spacing w:line="276" w:lineRule="auto"/>
                               <w:jc w:val="center"/>
                               <w:rPr>
+                                <w:rFonts w:ascii="Times New Roman" w:hAnsi="Times New Roman" w:cs="Times New Roman"/>
                                 <w:color w:val="FFFFFF" w:themeColor="background1"/>
                                 <w:sz w:val="160"/>
                                 <w:szCs w:val="160"/>
@@ -59,6 +64,7 @@
                             </w:pPr>
                             <w:r>
                               <w:rPr>
+                                <w:rFonts w:ascii="Times New Roman" w:hAnsi="Times New Roman" w:cs="Times New Roman"/>
                                 <w:color w:val="FFFFFF" w:themeColor="background1"/>
                                 <w:sz w:val="160"/>
                                 <w:szCs w:val="160"/>
@@ -68,8 +74,10 @@
                           </w:p>
                           <w:p>
                             <w:pPr>
+                              <w:spacing w:line="276" w:lineRule="auto"/>
                               <w:jc w:val="center"/>
                               <w:rPr>
+                                <w:rFonts w:ascii="Times New Roman" w:hAnsi="Times New Roman" w:cs="Times New Roman"/>
                                 <w:color w:val="FFFFFF" w:themeColor="background1"/>
                                 <w:sz w:val="160"/>
                                 <w:szCs w:val="160"/>
@@ -77,6 +85,7 @@
                             </w:pPr>
                             <w:r>
                               <w:rPr>
+                                <w:rFonts w:ascii="Times New Roman" w:hAnsi="Times New Roman" w:cs="Times New Roman"/>
                                 <w:color w:val="FFFFFF" w:themeColor="background1"/>
                                 <w:sz w:val="160"/>
                                 <w:szCs w:val="160"/>
@@ -86,8 +95,10 @@
                           </w:p>
                           <w:p>
                             <w:pPr>
+                              <w:spacing w:line="276" w:lineRule="auto"/>
                               <w:jc w:val="center"/>
                               <w:rPr>
+                                <w:rFonts w:ascii="Times New Roman" w:hAnsi="Times New Roman" w:cs="Times New Roman"/>
                                 <w:color w:val="FFFFFF" w:themeColor="background1"/>
                                 <w:sz w:val="160"/>
                                 <w:szCs w:val="160"/>
@@ -95,6 +106,7 @@
                             </w:pPr>
                             <w:r>
                               <w:rPr>
+                                <w:rFonts w:ascii="Times New Roman" w:hAnsi="Times New Roman" w:cs="Times New Roman"/>
                                 <w:color w:val="FFFFFF" w:themeColor="background1"/>
                                 <w:sz w:val="160"/>
                                 <w:szCs w:val="160"/>
@@ -104,8 +116,22 @@
                           </w:p>
                           <w:p>
                             <w:pPr>
+                              <w:spacing w:line="276" w:lineRule="auto"/>
                               <w:jc w:val="center"/>
                               <w:rPr>
+                                <w:rFonts w:ascii="Times New Roman" w:hAnsi="Times New Roman" w:cs="Times New Roman"/>
+                                <w:color w:val="FFFFFF" w:themeColor="background1"/>
+                                <w:sz w:val="160"/>
+                                <w:szCs w:val="160"/>
+                              </w:rPr>
+                            </w:pPr>
+                          </w:p>
+                          <w:p>
+                            <w:pPr>
+                              <w:spacing w:line="276" w:lineRule="auto"/>
+                              <w:jc w:val="center"/>
+                              <w:rPr>
+                                <w:rFonts w:ascii="Times New Roman" w:hAnsi="Times New Roman" w:cs="Times New Roman"/>
                                 <w:color w:val="FFFFFF" w:themeColor="background1"/>
                                 <w:sz w:val="160"/>
                                 <w:szCs w:val="160"/>
@@ -113,24 +139,7 @@
                             </w:pPr>
                             <w:r>
                               <w:rPr>
-                                <w:color w:val="FFFFFF" w:themeColor="background1"/>
-                                <w:sz w:val="160"/>
-                                <w:szCs w:val="160"/>
-                              </w:rPr>
-                              <w:t>-</w:t>
-                            </w:r>
-                          </w:p>
-                          <w:p>
-                            <w:pPr>
-                              <w:jc w:val="center"/>
-                              <w:rPr>
-                                <w:color w:val="FFFFFF" w:themeColor="background1"/>
-                                <w:sz w:val="160"/>
-                                <w:szCs w:val="160"/>
-                              </w:rPr>
-                            </w:pPr>
-                            <w:r>
-                              <w:rPr>
+                                <w:rFonts w:ascii="Times New Roman" w:hAnsi="Times New Roman" w:cs="Times New Roman"/>
                                 <w:color w:val="FFFFFF" w:themeColor="background1"/>
                                 <w:sz w:val="160"/>
                                 <w:szCs w:val="160"/>
@@ -140,8 +149,10 @@
                           </w:p>
                           <w:p>
                             <w:pPr>
+                              <w:spacing w:line="276" w:lineRule="auto"/>
                               <w:jc w:val="center"/>
                               <w:rPr>
+                                <w:rFonts w:ascii="Times New Roman" w:hAnsi="Times New Roman" w:cs="Times New Roman"/>
                                 <w:color w:val="FFFFFF" w:themeColor="background1"/>
                                 <w:sz w:val="160"/>
                                 <w:szCs w:val="160"/>
@@ -149,6 +160,7 @@
                             </w:pPr>
                             <w:r>
                               <w:rPr>
+                                <w:rFonts w:ascii="Times New Roman" w:hAnsi="Times New Roman" w:cs="Times New Roman"/>
                                 <w:color w:val="FFFFFF" w:themeColor="background1"/>
                                 <w:sz w:val="160"/>
                                 <w:szCs w:val="160"/>
@@ -160,6 +172,7 @@
                             <w:pPr>
                               <w:jc w:val="center"/>
                               <w:rPr>
+                                <w:rFonts w:ascii="Times New Roman" w:hAnsi="Times New Roman" w:cs="Times New Roman"/>
                                 <w:sz w:val="24"/>
                                 <w:szCs w:val="24"/>
                               </w:rPr>
@@ -188,13 +201,15 @@
                 <v:stroke joinstyle="miter"/>
                 <v:path gradientshapeok="t" o:connecttype="rect"/>
               </v:shapetype>
-              <v:shape id="Caixa de Texto 2" o:spid="_x0000_s1026" type="#_x0000_t202" style="position:absolute;margin-left:-5.6pt;margin-top:-1.05pt;width:185.9pt;height:693pt;z-index:-251655168;visibility:visible;mso-wrap-style:square;mso-width-percent:400;mso-height-percent:0;mso-wrap-distance-left:9pt;mso-wrap-distance-top:3.6pt;mso-wrap-distance-right:9pt;mso-wrap-distance-bottom:3.6pt;mso-position-horizontal:absolute;mso-position-horizontal-relative:text;mso-position-vertical:absolute;mso-position-vertical-relative:text;mso-width-percent:400;mso-height-percent:0;mso-width-relative:margin;mso-height-relative:margin;v-text-anchor:top" o:gfxdata="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" filled="f">
+              <v:shape id="Caixa de Texto 2" o:spid="_x0000_s1026" type="#_x0000_t202" style="position:absolute;margin-left:-7.05pt;margin-top:6.15pt;width:185.9pt;height:728pt;z-index:-251655168;visibility:visible;mso-wrap-style:square;mso-width-percent:400;mso-height-percent:0;mso-wrap-distance-left:9pt;mso-wrap-distance-top:3.6pt;mso-wrap-distance-right:9pt;mso-wrap-distance-bottom:3.6pt;mso-position-horizontal:absolute;mso-position-horizontal-relative:text;mso-position-vertical:absolute;mso-position-vertical-relative:text;mso-width-percent:400;mso-height-percent:0;mso-width-relative:margin;mso-height-relative:margin;v-text-anchor:top" o:gfxdata="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" filled="f">
                 <v:textbox>
                   <w:txbxContent>
                     <w:p>
                       <w:pPr>
+                        <w:spacing w:line="276" w:lineRule="auto"/>
                         <w:jc w:val="center"/>
                         <w:rPr>
+                          <w:rFonts w:ascii="Times New Roman" w:hAnsi="Times New Roman" w:cs="Times New Roman"/>
                           <w:color w:val="FFFFFF" w:themeColor="background1"/>
                           <w:sz w:val="160"/>
                           <w:szCs w:val="160"/>
@@ -202,6 +217,7 @@
                       </w:pPr>
                       <w:r>
                         <w:rPr>
+                          <w:rFonts w:ascii="Times New Roman" w:hAnsi="Times New Roman" w:cs="Times New Roman"/>
                           <w:color w:val="FFFFFF" w:themeColor="background1"/>
                           <w:sz w:val="160"/>
                           <w:szCs w:val="160"/>
@@ -211,8 +227,10 @@
                     </w:p>
                     <w:p>
                       <w:pPr>
+                        <w:spacing w:line="276" w:lineRule="auto"/>
                         <w:jc w:val="center"/>
                         <w:rPr>
+                          <w:rFonts w:ascii="Times New Roman" w:hAnsi="Times New Roman" w:cs="Times New Roman"/>
                           <w:color w:val="FFFFFF" w:themeColor="background1"/>
                           <w:sz w:val="160"/>
                           <w:szCs w:val="160"/>
@@ -220,6 +238,7 @@
                       </w:pPr>
                       <w:r>
                         <w:rPr>
+                          <w:rFonts w:ascii="Times New Roman" w:hAnsi="Times New Roman" w:cs="Times New Roman"/>
                           <w:color w:val="FFFFFF" w:themeColor="background1"/>
                           <w:sz w:val="160"/>
                           <w:szCs w:val="160"/>
@@ -229,8 +248,10 @@
                     </w:p>
                     <w:p>
                       <w:pPr>
+                        <w:spacing w:line="276" w:lineRule="auto"/>
                         <w:jc w:val="center"/>
                         <w:rPr>
+                          <w:rFonts w:ascii="Times New Roman" w:hAnsi="Times New Roman" w:cs="Times New Roman"/>
                           <w:color w:val="FFFFFF" w:themeColor="background1"/>
                           <w:sz w:val="160"/>
                           <w:szCs w:val="160"/>
@@ -238,6 +259,7 @@
                       </w:pPr>
                       <w:r>
                         <w:rPr>
+                          <w:rFonts w:ascii="Times New Roman" w:hAnsi="Times New Roman" w:cs="Times New Roman"/>
                           <w:color w:val="FFFFFF" w:themeColor="background1"/>
                           <w:sz w:val="160"/>
                           <w:szCs w:val="160"/>
@@ -247,8 +269,22 @@
                     </w:p>
                     <w:p>
                       <w:pPr>
+                        <w:spacing w:line="276" w:lineRule="auto"/>
                         <w:jc w:val="center"/>
                         <w:rPr>
+                          <w:rFonts w:ascii="Times New Roman" w:hAnsi="Times New Roman" w:cs="Times New Roman"/>
+                          <w:color w:val="FFFFFF" w:themeColor="background1"/>
+                          <w:sz w:val="160"/>
+                          <w:szCs w:val="160"/>
+                        </w:rPr>
+                      </w:pPr>
+                    </w:p>
+                    <w:p>
+                      <w:pPr>
+                        <w:spacing w:line="276" w:lineRule="auto"/>
+                        <w:jc w:val="center"/>
+                        <w:rPr>
+                          <w:rFonts w:ascii="Times New Roman" w:hAnsi="Times New Roman" w:cs="Times New Roman"/>
                           <w:color w:val="FFFFFF" w:themeColor="background1"/>
                           <w:sz w:val="160"/>
                           <w:szCs w:val="160"/>
@@ -256,24 +292,7 @@
                       </w:pPr>
                       <w:r>
                         <w:rPr>
-                          <w:color w:val="FFFFFF" w:themeColor="background1"/>
-                          <w:sz w:val="160"/>
-                          <w:szCs w:val="160"/>
-                        </w:rPr>
-                        <w:t>-</w:t>
-                      </w:r>
-                    </w:p>
-                    <w:p>
-                      <w:pPr>
-                        <w:jc w:val="center"/>
-                        <w:rPr>
-                          <w:color w:val="FFFFFF" w:themeColor="background1"/>
-                          <w:sz w:val="160"/>
-                          <w:szCs w:val="160"/>
-                        </w:rPr>
-                      </w:pPr>
-                      <w:r>
-                        <w:rPr>
+                          <w:rFonts w:ascii="Times New Roman" w:hAnsi="Times New Roman" w:cs="Times New Roman"/>
                           <w:color w:val="FFFFFF" w:themeColor="background1"/>
                           <w:sz w:val="160"/>
                           <w:szCs w:val="160"/>
@@ -283,8 +302,10 @@
                     </w:p>
                     <w:p>
                       <w:pPr>
+                        <w:spacing w:line="276" w:lineRule="auto"/>
                         <w:jc w:val="center"/>
                         <w:rPr>
+                          <w:rFonts w:ascii="Times New Roman" w:hAnsi="Times New Roman" w:cs="Times New Roman"/>
                           <w:color w:val="FFFFFF" w:themeColor="background1"/>
                           <w:sz w:val="160"/>
                           <w:szCs w:val="160"/>
@@ -292,6 +313,7 @@
                       </w:pPr>
                       <w:r>
                         <w:rPr>
+                          <w:rFonts w:ascii="Times New Roman" w:hAnsi="Times New Roman" w:cs="Times New Roman"/>
                           <w:color w:val="FFFFFF" w:themeColor="background1"/>
                           <w:sz w:val="160"/>
                           <w:szCs w:val="160"/>
@@ -303,6 +325,7 @@
                       <w:pPr>
                         <w:jc w:val="center"/>
                         <w:rPr>
+                          <w:rFonts w:ascii="Times New Roman" w:hAnsi="Times New Roman" w:cs="Times New Roman"/>
                           <w:sz w:val="24"/>
                           <w:szCs w:val="24"/>
                         </w:rPr>
@@ -316,10 +339,13 @@
         </mc:AlternateContent>
       </w:r>
       <w:r>
+        <w:rPr>
+          <w:noProof/>
+        </w:rPr>
         <mc:AlternateContent>
           <mc:Choice Requires="wps">
             <w:drawing>
-              <wp:anchor distT="0" distB="0" distL="114300" distR="114300" simplePos="0" relativeHeight="251659264" behindDoc="1" locked="0" layoutInCell="1" allowOverlap="1" wp14:anchorId="64B7486C" wp14:editId="7B99FE47">
+              <wp:anchor distT="0" distB="0" distL="114300" distR="114300" simplePos="0" relativeHeight="251659264" behindDoc="1" locked="0" layoutInCell="1" allowOverlap="1" wp14:anchorId="64B7486C" wp14:editId="1CCE299C">
                 <wp:simplePos x="0" y="0"/>
                 <wp:positionH relativeFrom="column">
                   <wp:posOffset>-397823</wp:posOffset>
@@ -378,7 +404,7 @@
           </mc:Choice>
           <mc:Fallback>
             <w:pict>
-              <v:rect w14:anchorId="6D2077E4" id="Retângulo 1" o:spid="_x0000_s1026" style="position:absolute;margin-left:-31.3pt;margin-top:-32.25pt;width:219.75pt;height:762.75pt;z-index:-251657216;visibility:visible;mso-wrap-style:square;mso-height-percent:0;mso-wrap-distance-left:9pt;mso-wrap-distance-top:0;mso-wrap-distance-right:9pt;mso-wrap-distance-bottom:0;mso-position-horizontal:absolute;mso-position-horizontal-relative:text;mso-position-vertical:absolute;mso-position-vertical-relative:text;mso-height-percent:0;mso-height-relative:margin;v-text-anchor:middle" o:gfxdata="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" fillcolor="black [3200]" strokecolor="black [1600]" strokeweight="1pt"/>
+              <v:rect w14:anchorId="17DF03E1" id="Retângulo 1" o:spid="_x0000_s1026" style="position:absolute;margin-left:-31.3pt;margin-top:-32.25pt;width:219.75pt;height:762.75pt;z-index:-251657216;visibility:visible;mso-wrap-style:square;mso-height-percent:0;mso-wrap-distance-left:9pt;mso-wrap-distance-top:0;mso-wrap-distance-right:9pt;mso-wrap-distance-bottom:0;mso-position-horizontal:absolute;mso-position-horizontal-relative:text;mso-position-vertical:absolute;mso-position-vertical-relative:text;mso-height-percent:0;mso-height-relative:margin;v-text-anchor:middle" o:gfxdata="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" fillcolor="black [3200]" strokecolor="black [1600]" strokeweight="1pt"/>
             </w:pict>
           </mc:Fallback>
         </mc:AlternateContent>
@@ -395,8 +421,6 @@
     <w:p/>
     <w:p/>
     <w:p/>
-    <w:p/>
-    <w:p/>
     <w:p>
       <w:r>
         <w:rPr>
@@ -405,18 +429,18 @@
         <mc:AlternateContent>
           <mc:Choice Requires="wps">
             <w:drawing>
-              <wp:anchor distT="45720" distB="45720" distL="114300" distR="114300" simplePos="0" relativeHeight="251663360" behindDoc="1" locked="0" layoutInCell="1" allowOverlap="1" wp14:anchorId="2C56BD6C" wp14:editId="0DD8E6FF">
+              <wp:anchor distT="45720" distB="45720" distL="114300" distR="114300" simplePos="0" relativeHeight="251667456" behindDoc="0" locked="0" layoutInCell="1" allowOverlap="1" wp14:anchorId="7C59F657" wp14:editId="0CF7F00B">
                 <wp:simplePos x="0" y="0"/>
-                <wp:positionH relativeFrom="column">
-                  <wp:posOffset>3395051</wp:posOffset>
+                <wp:positionH relativeFrom="page">
+                  <wp:posOffset>3797300</wp:posOffset>
                 </wp:positionH>
                 <wp:positionV relativeFrom="paragraph">
-                  <wp:posOffset>13581</wp:posOffset>
+                  <wp:posOffset>15875</wp:posOffset>
                 </wp:positionV>
-                <wp:extent cx="2266950" cy="828675"/>
-                <wp:effectExtent l="0" t="0" r="19050" b="28575"/>
-                <wp:wrapNone/>
-                <wp:docPr id="2" name="Caixa de Texto 2"/>
+                <wp:extent cx="3327400" cy="596900"/>
+                <wp:effectExtent l="0" t="0" r="0" b="0"/>
+                <wp:wrapSquare wrapText="bothSides"/>
+                <wp:docPr id="10" name="Caixa de Texto 2"/>
                 <wp:cNvGraphicFramePr>
                   <a:graphicFrameLocks xmlns:a="http://schemas.openxmlformats.org/drawingml/2006/main"/>
                 </wp:cNvGraphicFramePr>
@@ -429,20 +453,14 @@
                       <wps:spPr bwMode="auto">
                         <a:xfrm>
                           <a:off x="0" y="0"/>
-                          <a:ext cx="2266950" cy="828675"/>
+                          <a:ext cx="3327400" cy="596900"/>
                         </a:xfrm>
                         <a:prstGeom prst="rect">
                           <a:avLst/>
                         </a:prstGeom>
-                        <a:solidFill>
-                          <a:schemeClr val="bg2">
-                            <a:lumMod val="90000"/>
-                          </a:schemeClr>
-                        </a:solidFill>
+                        <a:noFill/>
                         <a:ln w="9525">
-                          <a:solidFill>
-                            <a:schemeClr val="tx1"/>
-                          </a:solidFill>
+                          <a:noFill/>
                           <a:miter lim="800000"/>
                           <a:headEnd/>
                           <a:tailEnd/>
@@ -452,18 +470,56 @@
                         <w:txbxContent>
                           <w:p>
                             <w:pPr>
-                              <w:jc w:val="both"/>
+                              <w:jc w:val="center"/>
                               <w:rPr>
-                                <w:sz w:val="28"/>
-                                <w:szCs w:val="28"/>
+                                <w:rFonts w:ascii="Aharoni" w:hAnsi="Aharoni" w:cs="Aharoni" w:hint="cs"/>
+                                <w:b/>
+                                <w:color w:val="0D0D0D" w:themeColor="text1" w:themeTint="F2"/>
+                                <w:spacing w:val="10"/>
+                                <w:sz w:val="44"/>
+                                <w:szCs w:val="44"/>
+                                <w14:shadow w14:blurRad="63500" w14:dist="50800" w14:dir="13500000" w14:sx="0" w14:sy="0" w14:kx="0" w14:ky="0" w14:algn="none">
+                                  <w14:srgbClr w14:val="000000">
+                                    <w14:alpha w14:val="50000"/>
+                                  </w14:srgbClr>
+                                </w14:shadow>
+                                <w14:textOutline w14:w="9525" w14:cap="flat" w14:cmpd="sng" w14:algn="ctr">
+                                  <w14:solidFill>
+                                    <w14:schemeClr w14:val="tx1">
+                                      <w14:lumMod w14:val="50000"/>
+                                      <w14:lumOff w14:val="50000"/>
+                                    </w14:schemeClr>
+                                  </w14:solidFill>
+                                  <w14:prstDash w14:val="solid"/>
+                                  <w14:round/>
+                                </w14:textOutline>
                               </w:rPr>
                             </w:pPr>
                             <w:r>
                               <w:rPr>
-                                <w:sz w:val="28"/>
-                                <w:szCs w:val="28"/>
+                                <w:rFonts w:ascii="Aharoni" w:hAnsi="Aharoni" w:cs="Aharoni" w:hint="cs"/>
+                                <w:b/>
+                                <w:color w:val="0D0D0D" w:themeColor="text1" w:themeTint="F2"/>
+                                <w:spacing w:val="10"/>
+                                <w:sz w:val="44"/>
+                                <w:szCs w:val="44"/>
+                                <w14:shadow w14:blurRad="63500" w14:dist="50800" w14:dir="13500000" w14:sx="0" w14:sy="0" w14:kx="0" w14:ky="0" w14:algn="none">
+                                  <w14:srgbClr w14:val="000000">
+                                    <w14:alpha w14:val="50000"/>
+                                  </w14:srgbClr>
+                                </w14:shadow>
+                                <w14:textOutline w14:w="9525" w14:cap="flat" w14:cmpd="sng" w14:algn="ctr">
+                                  <w14:solidFill>
+                                    <w14:schemeClr w14:val="tx1">
+                                      <w14:lumMod w14:val="50000"/>
+                                      <w14:lumOff w14:val="50000"/>
+                                    </w14:schemeClr>
+                                  </w14:solidFill>
+                                  <w14:prstDash w14:val="solid"/>
+                                  <w14:round/>
+                                </w14:textOutline>
                               </w:rPr>
-                              <w:t>Desenvolvendo a Linguagem e adaptando-a a Linguagem Matemática R.</w:t>
+                              <w:t>Andre Barboza Farias</w:t>
                             </w:r>
                           </w:p>
                         </w:txbxContent>
@@ -485,23 +541,237 @@
           </mc:Choice>
           <mc:Fallback>
             <w:pict>
-              <v:shape w14:anchorId="2C56BD6C" id="_x0000_s1027" type="#_x0000_t202" style="position:absolute;margin-left:267.35pt;margin-top:1.05pt;width:178.5pt;height:65.25pt;z-index:-251653120;visibility:visible;mso-wrap-style:square;mso-width-percent:0;mso-height-percent:0;mso-wrap-distance-left:9pt;mso-wrap-distance-top:3.6pt;mso-wrap-distance-right:9pt;mso-wrap-distance-bottom:3.6pt;mso-position-horizontal:absolute;mso-position-horizontal-relative:text;mso-position-vertical:absolute;mso-position-vertical-relative:text;mso-width-percent:0;mso-height-percent:0;mso-width-relative:margin;mso-height-relative:margin;v-text-anchor:top" o:gfxdata="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" fillcolor="#cfcdcd [2894]" strokecolor="black [3213]">
+              <v:shape w14:anchorId="7C59F657" id="_x0000_s1027" type="#_x0000_t202" style="position:absolute;margin-left:299pt;margin-top:1.25pt;width:262pt;height:47pt;z-index:251667456;visibility:visible;mso-wrap-style:square;mso-width-percent:0;mso-height-percent:0;mso-wrap-distance-left:9pt;mso-wrap-distance-top:3.6pt;mso-wrap-distance-right:9pt;mso-wrap-distance-bottom:3.6pt;mso-position-horizontal:absolute;mso-position-horizontal-relative:page;mso-position-vertical:absolute;mso-position-vertical-relative:text;mso-width-percent:0;mso-height-percent:0;mso-width-relative:margin;mso-height-relative:margin;v-text-anchor:top" o:gfxdata="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" filled="f" stroked="f">
+                <v:textbox>
+                  <w:txbxContent>
+                    <w:p>
+                      <w:pPr>
+                        <w:jc w:val="center"/>
+                        <w:rPr>
+                          <w:rFonts w:ascii="Aharoni" w:hAnsi="Aharoni" w:cs="Aharoni" w:hint="cs"/>
+                          <w:b/>
+                          <w:color w:val="0D0D0D" w:themeColor="text1" w:themeTint="F2"/>
+                          <w:spacing w:val="10"/>
+                          <w:sz w:val="44"/>
+                          <w:szCs w:val="44"/>
+                          <w14:shadow w14:blurRad="63500" w14:dist="50800" w14:dir="13500000" w14:sx="0" w14:sy="0" w14:kx="0" w14:ky="0" w14:algn="none">
+                            <w14:srgbClr w14:val="000000">
+                              <w14:alpha w14:val="50000"/>
+                            </w14:srgbClr>
+                          </w14:shadow>
+                          <w14:textOutline w14:w="9525" w14:cap="flat" w14:cmpd="sng" w14:algn="ctr">
+                            <w14:solidFill>
+                              <w14:schemeClr w14:val="tx1">
+                                <w14:lumMod w14:val="50000"/>
+                                <w14:lumOff w14:val="50000"/>
+                              </w14:schemeClr>
+                            </w14:solidFill>
+                            <w14:prstDash w14:val="solid"/>
+                            <w14:round/>
+                          </w14:textOutline>
+                        </w:rPr>
+                      </w:pPr>
+                      <w:r>
+                        <w:rPr>
+                          <w:rFonts w:ascii="Aharoni" w:hAnsi="Aharoni" w:cs="Aharoni" w:hint="cs"/>
+                          <w:b/>
+                          <w:color w:val="0D0D0D" w:themeColor="text1" w:themeTint="F2"/>
+                          <w:spacing w:val="10"/>
+                          <w:sz w:val="44"/>
+                          <w:szCs w:val="44"/>
+                          <w14:shadow w14:blurRad="63500" w14:dist="50800" w14:dir="13500000" w14:sx="0" w14:sy="0" w14:kx="0" w14:ky="0" w14:algn="none">
+                            <w14:srgbClr w14:val="000000">
+                              <w14:alpha w14:val="50000"/>
+                            </w14:srgbClr>
+                          </w14:shadow>
+                          <w14:textOutline w14:w="9525" w14:cap="flat" w14:cmpd="sng" w14:algn="ctr">
+                            <w14:solidFill>
+                              <w14:schemeClr w14:val="tx1">
+                                <w14:lumMod w14:val="50000"/>
+                                <w14:lumOff w14:val="50000"/>
+                              </w14:schemeClr>
+                            </w14:solidFill>
+                            <w14:prstDash w14:val="solid"/>
+                            <w14:round/>
+                          </w14:textOutline>
+                        </w:rPr>
+                        <w:t>Andre Barboza Farias</w:t>
+                      </w:r>
+                    </w:p>
+                  </w:txbxContent>
+                </v:textbox>
+                <w10:wrap type="square" anchorx="page"/>
+              </v:shape>
+            </w:pict>
+          </mc:Fallback>
+        </mc:AlternateContent>
+      </w:r>
+    </w:p>
+    <w:p>
+      <w:r>
+        <w:rPr>
+          <w:noProof/>
+        </w:rPr>
+        <mc:AlternateContent>
+          <mc:Choice Requires="wps">
+            <w:drawing>
+              <wp:anchor distT="45720" distB="45720" distL="114300" distR="114300" simplePos="0" relativeHeight="251663360" behindDoc="1" locked="0" layoutInCell="1" allowOverlap="1" wp14:anchorId="2C56BD6C" wp14:editId="3E022383">
+                <wp:simplePos x="0" y="0"/>
+                <wp:positionH relativeFrom="column">
+                  <wp:posOffset>2939415</wp:posOffset>
+                </wp:positionH>
+                <wp:positionV relativeFrom="paragraph">
+                  <wp:posOffset>161925</wp:posOffset>
+                </wp:positionV>
+                <wp:extent cx="2901950" cy="1104900"/>
+                <wp:effectExtent l="133350" t="95250" r="127000" b="666750"/>
+                <wp:wrapNone/>
+                <wp:docPr id="2" name="Caixa de Texto 2"/>
+                <wp:cNvGraphicFramePr>
+                  <a:graphicFrameLocks xmlns:a="http://schemas.openxmlformats.org/drawingml/2006/main"/>
+                </wp:cNvGraphicFramePr>
+                <a:graphic xmlns:a="http://schemas.openxmlformats.org/drawingml/2006/main">
+                  <a:graphicData uri="http://schemas.microsoft.com/office/word/2010/wordprocessingShape">
+                    <wps:wsp>
+                      <wps:cNvSpPr txBox="1">
+                        <a:spLocks noChangeArrowheads="1"/>
+                      </wps:cNvSpPr>
+                      <wps:spPr bwMode="auto">
+                        <a:xfrm>
+                          <a:off x="0" y="0"/>
+                          <a:ext cx="2901950" cy="1104900"/>
+                        </a:xfrm>
+                        <a:prstGeom prst="rect">
+                          <a:avLst/>
+                        </a:prstGeom>
+                        <a:ln>
+                          <a:headEnd/>
+                          <a:tailEnd/>
+                        </a:ln>
+                        <a:effectLst>
+                          <a:outerShdw blurRad="63500" sx="102000" sy="102000" algn="ctr" rotWithShape="0">
+                            <a:prstClr val="black">
+                              <a:alpha val="40000"/>
+                            </a:prstClr>
+                          </a:outerShdw>
+                          <a:reflection blurRad="6350" stA="50000" endA="300" endPos="55000" dir="5400000" sy="-100000" algn="bl" rotWithShape="0"/>
+                        </a:effectLst>
+                        <a:scene3d>
+                          <a:camera prst="orthographicFront"/>
+                          <a:lightRig rig="threePt" dir="t"/>
+                        </a:scene3d>
+                        <a:sp3d>
+                          <a:bevelT/>
+                        </a:sp3d>
+                      </wps:spPr>
+                      <wps:style>
+                        <a:lnRef idx="0">
+                          <a:schemeClr val="accent3"/>
+                        </a:lnRef>
+                        <a:fillRef idx="3">
+                          <a:schemeClr val="accent3"/>
+                        </a:fillRef>
+                        <a:effectRef idx="3">
+                          <a:schemeClr val="accent3"/>
+                        </a:effectRef>
+                        <a:fontRef idx="minor">
+                          <a:schemeClr val="lt1"/>
+                        </a:fontRef>
+                      </wps:style>
+                      <wps:txbx>
+                        <w:txbxContent>
+                          <w:p>
+                            <w:pPr>
+                              <w:jc w:val="both"/>
+                              <w:rPr>
+                                <w:rFonts w:ascii="Times New Roman" w:hAnsi="Times New Roman" w:cs="Times New Roman"/>
+                                <w:sz w:val="36"/>
+                                <w:szCs w:val="36"/>
+                              </w:rPr>
+                            </w:pPr>
+                            <w:r>
+                              <w:rPr>
+                                <w:rFonts w:ascii="Times New Roman" w:hAnsi="Times New Roman" w:cs="Times New Roman"/>
+                                <w:sz w:val="36"/>
+                                <w:szCs w:val="36"/>
+                              </w:rPr>
+                              <w:t>Desenvolvendo a Linguagem e adaptando-a</w:t>
+                            </w:r>
+                            <w:r>
+                              <w:rPr>
+                                <w:rFonts w:ascii="Times New Roman" w:hAnsi="Times New Roman" w:cs="Times New Roman"/>
+                                <w:sz w:val="36"/>
+                                <w:szCs w:val="36"/>
+                              </w:rPr>
+                              <w:t xml:space="preserve"> à</w:t>
+                            </w:r>
+                            <w:r>
+                              <w:rPr>
+                                <w:rFonts w:ascii="Times New Roman" w:hAnsi="Times New Roman" w:cs="Times New Roman"/>
+                                <w:sz w:val="36"/>
+                                <w:szCs w:val="36"/>
+                              </w:rPr>
+                              <w:t xml:space="preserve"> Linguagem Matemática R.</w:t>
+                            </w:r>
+                          </w:p>
+                        </w:txbxContent>
+                      </wps:txbx>
+                      <wps:bodyPr rot="0" vert="horz" wrap="square" lIns="91440" tIns="45720" rIns="91440" bIns="45720" anchor="t" anchorCtr="0">
+                        <a:noAutofit/>
+                      </wps:bodyPr>
+                    </wps:wsp>
+                  </a:graphicData>
+                </a:graphic>
+                <wp14:sizeRelH relativeFrom="margin">
+                  <wp14:pctWidth>0</wp14:pctWidth>
+                </wp14:sizeRelH>
+                <wp14:sizeRelV relativeFrom="margin">
+                  <wp14:pctHeight>0</wp14:pctHeight>
+                </wp14:sizeRelV>
+              </wp:anchor>
+            </w:drawing>
+          </mc:Choice>
+          <mc:Fallback>
+            <w:pict>
+              <v:shape w14:anchorId="2C56BD6C" id="_x0000_s1028" type="#_x0000_t202" style="position:absolute;margin-left:231.45pt;margin-top:12.75pt;width:228.5pt;height:87pt;z-index:-251653120;visibility:visible;mso-wrap-style:square;mso-width-percent:0;mso-height-percent:0;mso-wrap-distance-left:9pt;mso-wrap-distance-top:3.6pt;mso-wrap-distance-right:9pt;mso-wrap-distance-bottom:3.6pt;mso-position-horizontal:absolute;mso-position-horizontal-relative:text;mso-position-vertical:absolute;mso-position-vertical-relative:text;mso-width-percent:0;mso-height-percent:0;mso-width-relative:margin;mso-height-relative:margin;v-text-anchor:top" o:gfxdata="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" fillcolor="#aaa [3030]" stroked="f">
+                <v:fill color2="#a3a3a3 [3174]" rotate="t" colors="0 #afafaf;.5 #a5a5a5;1 #929292" focus="100%" type="gradient">
+                  <o:fill v:ext="view" type="gradientUnscaled"/>
+                </v:fill>
+                <v:shadow on="t" type="perspective" color="black" opacity="26214f" offset="0,0" matrix="66847f,,,66847f"/>
                 <v:textbox>
                   <w:txbxContent>
                     <w:p>
                       <w:pPr>
                         <w:jc w:val="both"/>
                         <w:rPr>
-                          <w:sz w:val="28"/>
-                          <w:szCs w:val="28"/>
+                          <w:rFonts w:ascii="Times New Roman" w:hAnsi="Times New Roman" w:cs="Times New Roman"/>
+                          <w:sz w:val="36"/>
+                          <w:szCs w:val="36"/>
                         </w:rPr>
                       </w:pPr>
                       <w:r>
                         <w:rPr>
-                          <w:sz w:val="28"/>
-                          <w:szCs w:val="28"/>
+                          <w:rFonts w:ascii="Times New Roman" w:hAnsi="Times New Roman" w:cs="Times New Roman"/>
+                          <w:sz w:val="36"/>
+                          <w:szCs w:val="36"/>
                         </w:rPr>
-                        <w:t>Desenvolvendo a Linguagem e adaptando-a a Linguagem Matemática R.</w:t>
+                        <w:t>Desenvolvendo a Linguagem e adaptando-a</w:t>
+                      </w:r>
+                      <w:r>
+                        <w:rPr>
+                          <w:rFonts w:ascii="Times New Roman" w:hAnsi="Times New Roman" w:cs="Times New Roman"/>
+                          <w:sz w:val="36"/>
+                          <w:szCs w:val="36"/>
+                        </w:rPr>
+                        <w:t xml:space="preserve"> à</w:t>
+                      </w:r>
+                      <w:r>
+                        <w:rPr>
+                          <w:rFonts w:ascii="Times New Roman" w:hAnsi="Times New Roman" w:cs="Times New Roman"/>
+                          <w:sz w:val="36"/>
+                          <w:szCs w:val="36"/>
+                        </w:rPr>
+                        <w:t xml:space="preserve"> Linguagem Matemática R.</w:t>
                       </w:r>
                     </w:p>
                   </w:txbxContent>
@@ -510,6 +780,70 @@
             </w:pict>
           </mc:Fallback>
         </mc:AlternateContent>
+      </w:r>
+    </w:p>
+    <w:p/>
+    <w:p>
+      <w:r>
+        <w:rPr>
+          <w:noProof/>
+        </w:rPr>
+        <w:drawing>
+          <wp:anchor distT="0" distB="0" distL="114300" distR="114300" simplePos="0" relativeHeight="251664384" behindDoc="1" locked="0" layoutInCell="1" allowOverlap="1" wp14:anchorId="235CF9A3" wp14:editId="18F92A0C">
+            <wp:simplePos x="0" y="0"/>
+            <wp:positionH relativeFrom="margin">
+              <wp:posOffset>367665</wp:posOffset>
+            </wp:positionH>
+            <wp:positionV relativeFrom="paragraph">
+              <wp:posOffset>10160</wp:posOffset>
+            </wp:positionV>
+            <wp:extent cx="1219200" cy="1206500"/>
+            <wp:effectExtent l="0" t="0" r="0" b="0"/>
+            <wp:wrapNone/>
+            <wp:docPr id="6" name="Imagem 6" descr="Foto em preto e branco&#10;&#10;Descrição gerada automaticamente"/>
+            <wp:cNvGraphicFramePr>
+              <a:graphicFrameLocks xmlns:a="http://schemas.openxmlformats.org/drawingml/2006/main" noChangeAspect="1"/>
+            </wp:cNvGraphicFramePr>
+            <a:graphic xmlns:a="http://schemas.openxmlformats.org/drawingml/2006/main">
+              <a:graphicData uri="http://schemas.openxmlformats.org/drawingml/2006/picture">
+                <pic:pic xmlns:pic="http://schemas.openxmlformats.org/drawingml/2006/picture">
+                  <pic:nvPicPr>
+                    <pic:cNvPr id="6" name="Imagem 6" descr="Foto em preto e branco&#10;&#10;Descrição gerada automaticamente"/>
+                    <pic:cNvPicPr/>
+                  </pic:nvPicPr>
+                  <pic:blipFill>
+                    <a:blip r:embed="rId5" cstate="print">
+                      <a:lum bright="70000" contrast="-70000"/>
+                      <a:extLst>
+                        <a:ext uri="{28A0092B-C50C-407E-A947-70E740481C1C}">
+                          <a14:useLocalDpi xmlns:a14="http://schemas.microsoft.com/office/drawing/2010/main" val="0"/>
+                        </a:ext>
+                      </a:extLst>
+                    </a:blip>
+                    <a:stretch>
+                      <a:fillRect/>
+                    </a:stretch>
+                  </pic:blipFill>
+                  <pic:spPr>
+                    <a:xfrm>
+                      <a:off x="0" y="0"/>
+                      <a:ext cx="1219200" cy="1206500"/>
+                    </a:xfrm>
+                    <a:prstGeom prst="rect">
+                      <a:avLst/>
+                    </a:prstGeom>
+                  </pic:spPr>
+                </pic:pic>
+              </a:graphicData>
+            </a:graphic>
+            <wp14:sizeRelH relativeFrom="margin">
+              <wp14:pctWidth>0</wp14:pctWidth>
+            </wp14:sizeRelH>
+            <wp14:sizeRelV relativeFrom="margin">
+              <wp14:pctHeight>0</wp14:pctHeight>
+            </wp14:sizeRelV>
+          </wp:anchor>
+        </w:drawing>
       </w:r>
     </w:p>
     <w:p/>
@@ -526,51 +860,1105 @@
     <w:p/>
     <w:p/>
     <w:p/>
-    <w:p/>
-    <w:p/>
     <w:p>
       <w:r>
-        <w:lastRenderedPageBreak/>
+        <w:rPr>
+          <w:noProof/>
+        </w:rPr>
+        <w:drawing>
+          <wp:anchor distT="0" distB="0" distL="114300" distR="114300" simplePos="0" relativeHeight="251665408" behindDoc="1" locked="0" layoutInCell="1" allowOverlap="1" wp14:anchorId="28982233" wp14:editId="082517BF">
+            <wp:simplePos x="0" y="0"/>
+            <wp:positionH relativeFrom="column">
+              <wp:posOffset>4598035</wp:posOffset>
+            </wp:positionH>
+            <wp:positionV relativeFrom="paragraph">
+              <wp:posOffset>307975</wp:posOffset>
+            </wp:positionV>
+            <wp:extent cx="1593419" cy="590489"/>
+            <wp:effectExtent l="0" t="0" r="6985" b="635"/>
+            <wp:wrapNone/>
+            <wp:docPr id="9" name="Imagem 9" descr="Uma imagem contendo Texto&#10;&#10;Descrição gerada automaticamente"/>
+            <wp:cNvGraphicFramePr>
+              <a:graphicFrameLocks xmlns:a="http://schemas.openxmlformats.org/drawingml/2006/main" noChangeAspect="1"/>
+            </wp:cNvGraphicFramePr>
+            <a:graphic xmlns:a="http://schemas.openxmlformats.org/drawingml/2006/main">
+              <a:graphicData uri="http://schemas.openxmlformats.org/drawingml/2006/picture">
+                <pic:pic xmlns:pic="http://schemas.openxmlformats.org/drawingml/2006/picture">
+                  <pic:nvPicPr>
+                    <pic:cNvPr id="9" name="Imagem 9" descr="Uma imagem contendo Texto&#10;&#10;Descrição gerada automaticamente"/>
+                    <pic:cNvPicPr/>
+                  </pic:nvPicPr>
+                  <pic:blipFill>
+                    <a:blip r:embed="rId6" cstate="print">
+                      <a:extLst>
+                        <a:ext uri="{28A0092B-C50C-407E-A947-70E740481C1C}">
+                          <a14:useLocalDpi xmlns:a14="http://schemas.microsoft.com/office/drawing/2010/main" val="0"/>
+                        </a:ext>
+                      </a:extLst>
+                    </a:blip>
+                    <a:stretch>
+                      <a:fillRect/>
+                    </a:stretch>
+                  </pic:blipFill>
+                  <pic:spPr>
+                    <a:xfrm>
+                      <a:off x="0" y="0"/>
+                      <a:ext cx="1593419" cy="590489"/>
+                    </a:xfrm>
+                    <a:prstGeom prst="rect">
+                      <a:avLst/>
+                    </a:prstGeom>
+                  </pic:spPr>
+                </pic:pic>
+              </a:graphicData>
+            </a:graphic>
+            <wp14:sizeRelH relativeFrom="margin">
+              <wp14:pctWidth>0</wp14:pctWidth>
+            </wp14:sizeRelH>
+            <wp14:sizeRelV relativeFrom="margin">
+              <wp14:pctHeight>0</wp14:pctHeight>
+            </wp14:sizeRelV>
+          </wp:anchor>
+        </w:drawing>
+      </w:r>
+      <w:r>
         <w:t>Introdução:</w:t>
       </w:r>
     </w:p>
     <w:p>
+      <w:pPr>
+        <w:jc w:val="both"/>
+        <w:rPr>
+          <w:rFonts w:ascii="Times New Roman" w:hAnsi="Times New Roman" w:cs="Times New Roman"/>
+          <w:sz w:val="24"/>
+          <w:szCs w:val="24"/>
+        </w:rPr>
+      </w:pPr>
       <w:r>
-        <w:t xml:space="preserve">Oque é TCL/TK? </w:t>
+        <w:rPr>
+          <w:rFonts w:ascii="Times New Roman" w:hAnsi="Times New Roman" w:cs="Times New Roman"/>
+          <w:sz w:val="24"/>
+          <w:szCs w:val="24"/>
+        </w:rPr>
+        <w:lastRenderedPageBreak/>
+        <w:t>Sobre esta apostila:</w:t>
       </w:r>
     </w:p>
     <w:p>
+      <w:pPr>
+        <w:jc w:val="both"/>
+        <w:rPr>
+          <w:rFonts w:ascii="Times New Roman" w:hAnsi="Times New Roman" w:cs="Times New Roman"/>
+          <w:sz w:val="24"/>
+          <w:szCs w:val="24"/>
+        </w:rPr>
+      </w:pPr>
       <w:r>
+        <w:rPr>
+          <w:rFonts w:ascii="Times New Roman" w:hAnsi="Times New Roman" w:cs="Times New Roman"/>
+          <w:sz w:val="24"/>
+          <w:szCs w:val="24"/>
+        </w:rPr>
         <w:tab/>
+        <w:t xml:space="preserve">Essa apostila está em desenvolvimento e seu principal objetivo é fazer com que de forma </w:t>
       </w:r>
-      <w:proofErr w:type="spellStart"/>
       <w:r>
-        <w:t>Tcl</w:t>
+        <w:rPr>
+          <w:rFonts w:ascii="Times New Roman" w:hAnsi="Times New Roman" w:cs="Times New Roman"/>
+          <w:sz w:val="24"/>
+          <w:szCs w:val="24"/>
+        </w:rPr>
+        <w:t>sucinta</w:t>
       </w:r>
-      <w:proofErr w:type="spellEnd"/>
       <w:r>
-        <w:t xml:space="preserve"> é uma linguagem desenvolvida por John </w:t>
+        <w:rPr>
+          <w:rFonts w:ascii="Times New Roman" w:hAnsi="Times New Roman" w:cs="Times New Roman"/>
+          <w:sz w:val="24"/>
+          <w:szCs w:val="24"/>
+        </w:rPr>
+        <w:t xml:space="preserve"> </w:t>
       </w:r>
-      <w:proofErr w:type="spellStart"/>
       <w:r>
-        <w:t>Ousterhout</w:t>
+        <w:rPr>
+          <w:rFonts w:ascii="Times New Roman" w:hAnsi="Times New Roman" w:cs="Times New Roman"/>
+          <w:sz w:val="24"/>
+          <w:szCs w:val="24"/>
+        </w:rPr>
+        <w:t xml:space="preserve">e eficiente, </w:t>
       </w:r>
-      <w:proofErr w:type="spellEnd"/>
       <w:r>
-        <w:t xml:space="preserve"> no final dos anos 80. O objetivo principal da linguagem era ser uma boa interpretadora de código, como também uma biblioteca que pode ser utilizada de diversas formas.</w:t>
+        <w:rPr>
+          <w:rFonts w:ascii="Times New Roman" w:hAnsi="Times New Roman" w:cs="Times New Roman"/>
+          <w:sz w:val="24"/>
+          <w:szCs w:val="24"/>
+        </w:rPr>
+        <w:t xml:space="preserve">o usuário </w:t>
       </w:r>
-    </w:p>
-    <w:p>
       <w:r>
-        <w:tab/>
-        <w:t>Com o passar do tempo foi desenvolvida a biblioteca TK como uma forma para gerar recursos gráficos reutilizáveis.</w:t>
+        <w:rPr>
+          <w:rFonts w:ascii="Times New Roman" w:hAnsi="Times New Roman" w:cs="Times New Roman"/>
+          <w:sz w:val="24"/>
+          <w:szCs w:val="24"/>
+        </w:rPr>
+        <w:t xml:space="preserve">desta, </w:t>
       </w:r>
-    </w:p>
-    <w:p>
       <w:r>
-        <w:tab/>
-        <w:t>A utilização da biblioteca TK ficou tão famosa que ambas passaram a ser unificadas em um único pacote, o TCL/TK.</w:t>
+        <w:rPr>
+          <w:rFonts w:ascii="Times New Roman" w:hAnsi="Times New Roman" w:cs="Times New Roman"/>
+          <w:sz w:val="24"/>
+          <w:szCs w:val="24"/>
+        </w:rPr>
+        <w:t>possa desenvolver técnicas para a implementação da Linguagem TCL</w:t>
       </w:r>
+      <w:r>
+        <w:rPr>
+          <w:rFonts w:ascii="Times New Roman" w:hAnsi="Times New Roman" w:cs="Times New Roman"/>
+          <w:sz w:val="24"/>
+          <w:szCs w:val="24"/>
+        </w:rPr>
+        <w:t>,</w:t>
+      </w:r>
+      <w:r>
+        <w:rPr>
+          <w:rFonts w:ascii="Times New Roman" w:hAnsi="Times New Roman" w:cs="Times New Roman"/>
+          <w:sz w:val="24"/>
+          <w:szCs w:val="24"/>
+        </w:rPr>
+        <w:t xml:space="preserve"> juntamente com seu pacote TK</w:t>
+      </w:r>
+      <w:r>
+        <w:rPr>
+          <w:rFonts w:ascii="Times New Roman" w:hAnsi="Times New Roman" w:cs="Times New Roman"/>
+          <w:sz w:val="24"/>
+          <w:szCs w:val="24"/>
+        </w:rPr>
+        <w:t>,</w:t>
+      </w:r>
+      <w:r>
+        <w:rPr>
+          <w:rFonts w:ascii="Times New Roman" w:hAnsi="Times New Roman" w:cs="Times New Roman"/>
+          <w:sz w:val="24"/>
+          <w:szCs w:val="24"/>
+        </w:rPr>
+        <w:t xml:space="preserve"> na Linguagem R.</w:t>
+      </w:r>
+      <w:r>
+        <w:rPr>
+          <w:rFonts w:ascii="Times New Roman" w:hAnsi="Times New Roman" w:cs="Times New Roman"/>
+          <w:sz w:val="24"/>
+          <w:szCs w:val="24"/>
+        </w:rPr>
+        <w:t xml:space="preserve"> Nesta Apostila serão demonstradas diversas funções e pacotes para o R que complementam a Linguagem TCL</w:t>
+      </w:r>
+      <w:r>
+        <w:rPr>
+          <w:rFonts w:ascii="Times New Roman" w:hAnsi="Times New Roman" w:cs="Times New Roman"/>
+          <w:sz w:val="24"/>
+          <w:szCs w:val="24"/>
+        </w:rPr>
+        <w:t>, visando agregar ainda mais conhecimento ao usuário, servindo também como ferramenta de consulta</w:t>
+      </w:r>
+      <w:r>
+        <w:rPr>
+          <w:rFonts w:ascii="Times New Roman" w:hAnsi="Times New Roman" w:cs="Times New Roman"/>
+          <w:sz w:val="24"/>
+          <w:szCs w:val="24"/>
+        </w:rPr>
+        <w:t>.</w:t>
+      </w:r>
+    </w:p>
+    <w:p>
+      <w:pPr>
+        <w:jc w:val="both"/>
+        <w:rPr>
+          <w:rFonts w:ascii="Times New Roman" w:hAnsi="Times New Roman" w:cs="Times New Roman"/>
+          <w:sz w:val="24"/>
+          <w:szCs w:val="24"/>
+        </w:rPr>
+      </w:pPr>
+    </w:p>
+    <w:p>
+      <w:pPr>
+        <w:jc w:val="both"/>
+        <w:rPr>
+          <w:rFonts w:ascii="Times New Roman" w:hAnsi="Times New Roman" w:cs="Times New Roman"/>
+          <w:sz w:val="24"/>
+          <w:szCs w:val="24"/>
+        </w:rPr>
+      </w:pPr>
+    </w:p>
+    <w:p>
+      <w:pPr>
+        <w:jc w:val="both"/>
+        <w:rPr>
+          <w:rFonts w:ascii="Times New Roman" w:hAnsi="Times New Roman" w:cs="Times New Roman"/>
+          <w:sz w:val="24"/>
+          <w:szCs w:val="24"/>
+        </w:rPr>
+      </w:pPr>
+    </w:p>
+    <w:p>
+      <w:pPr>
+        <w:jc w:val="both"/>
+        <w:rPr>
+          <w:rFonts w:ascii="Times New Roman" w:hAnsi="Times New Roman" w:cs="Times New Roman"/>
+          <w:sz w:val="24"/>
+          <w:szCs w:val="24"/>
+        </w:rPr>
+      </w:pPr>
+    </w:p>
+    <w:p>
+      <w:pPr>
+        <w:jc w:val="both"/>
+        <w:rPr>
+          <w:rFonts w:ascii="Times New Roman" w:hAnsi="Times New Roman" w:cs="Times New Roman"/>
+          <w:sz w:val="24"/>
+          <w:szCs w:val="24"/>
+        </w:rPr>
+      </w:pPr>
+    </w:p>
+    <w:p>
+      <w:pPr>
+        <w:jc w:val="both"/>
+        <w:rPr>
+          <w:rFonts w:ascii="Times New Roman" w:hAnsi="Times New Roman" w:cs="Times New Roman"/>
+          <w:sz w:val="24"/>
+          <w:szCs w:val="24"/>
+        </w:rPr>
+      </w:pPr>
+    </w:p>
+    <w:p>
+      <w:pPr>
+        <w:jc w:val="both"/>
+        <w:rPr>
+          <w:rFonts w:ascii="Times New Roman" w:hAnsi="Times New Roman" w:cs="Times New Roman"/>
+          <w:sz w:val="24"/>
+          <w:szCs w:val="24"/>
+        </w:rPr>
+      </w:pPr>
+    </w:p>
+    <w:p>
+      <w:pPr>
+        <w:jc w:val="both"/>
+        <w:rPr>
+          <w:rFonts w:ascii="Times New Roman" w:hAnsi="Times New Roman" w:cs="Times New Roman"/>
+          <w:sz w:val="24"/>
+          <w:szCs w:val="24"/>
+        </w:rPr>
+      </w:pPr>
+    </w:p>
+    <w:p>
+      <w:pPr>
+        <w:jc w:val="both"/>
+        <w:rPr>
+          <w:rFonts w:ascii="Times New Roman" w:hAnsi="Times New Roman" w:cs="Times New Roman"/>
+          <w:sz w:val="24"/>
+          <w:szCs w:val="24"/>
+        </w:rPr>
+      </w:pPr>
+    </w:p>
+    <w:p>
+      <w:pPr>
+        <w:jc w:val="both"/>
+        <w:rPr>
+          <w:rFonts w:ascii="Times New Roman" w:hAnsi="Times New Roman" w:cs="Times New Roman"/>
+          <w:sz w:val="24"/>
+          <w:szCs w:val="24"/>
+        </w:rPr>
+      </w:pPr>
+    </w:p>
+    <w:p>
+      <w:pPr>
+        <w:jc w:val="both"/>
+        <w:rPr>
+          <w:rFonts w:ascii="Times New Roman" w:hAnsi="Times New Roman" w:cs="Times New Roman"/>
+          <w:sz w:val="24"/>
+          <w:szCs w:val="24"/>
+        </w:rPr>
+      </w:pPr>
+    </w:p>
+    <w:p>
+      <w:pPr>
+        <w:jc w:val="both"/>
+        <w:rPr>
+          <w:rFonts w:ascii="Times New Roman" w:hAnsi="Times New Roman" w:cs="Times New Roman"/>
+          <w:sz w:val="24"/>
+          <w:szCs w:val="24"/>
+        </w:rPr>
+      </w:pPr>
+    </w:p>
+    <w:p>
+      <w:pPr>
+        <w:jc w:val="both"/>
+        <w:rPr>
+          <w:rFonts w:ascii="Times New Roman" w:hAnsi="Times New Roman" w:cs="Times New Roman"/>
+          <w:sz w:val="24"/>
+          <w:szCs w:val="24"/>
+        </w:rPr>
+      </w:pPr>
+    </w:p>
+    <w:p>
+      <w:pPr>
+        <w:jc w:val="both"/>
+        <w:rPr>
+          <w:rFonts w:ascii="Times New Roman" w:hAnsi="Times New Roman" w:cs="Times New Roman"/>
+          <w:sz w:val="24"/>
+          <w:szCs w:val="24"/>
+        </w:rPr>
+      </w:pPr>
+    </w:p>
+    <w:p>
+      <w:pPr>
+        <w:jc w:val="both"/>
+        <w:rPr>
+          <w:rFonts w:ascii="Times New Roman" w:hAnsi="Times New Roman" w:cs="Times New Roman"/>
+          <w:sz w:val="24"/>
+          <w:szCs w:val="24"/>
+        </w:rPr>
+      </w:pPr>
+    </w:p>
+    <w:p>
+      <w:pPr>
+        <w:jc w:val="both"/>
+        <w:rPr>
+          <w:rFonts w:ascii="Times New Roman" w:hAnsi="Times New Roman" w:cs="Times New Roman"/>
+          <w:sz w:val="24"/>
+          <w:szCs w:val="24"/>
+        </w:rPr>
+      </w:pPr>
+    </w:p>
+    <w:p>
+      <w:pPr>
+        <w:jc w:val="both"/>
+        <w:rPr>
+          <w:rFonts w:ascii="Times New Roman" w:hAnsi="Times New Roman" w:cs="Times New Roman"/>
+          <w:sz w:val="24"/>
+          <w:szCs w:val="24"/>
+        </w:rPr>
+      </w:pPr>
+    </w:p>
+    <w:p>
+      <w:pPr>
+        <w:jc w:val="both"/>
+        <w:rPr>
+          <w:rFonts w:ascii="Times New Roman" w:hAnsi="Times New Roman" w:cs="Times New Roman"/>
+          <w:sz w:val="24"/>
+          <w:szCs w:val="24"/>
+        </w:rPr>
+      </w:pPr>
+    </w:p>
+    <w:p>
+      <w:pPr>
+        <w:jc w:val="both"/>
+        <w:rPr>
+          <w:rFonts w:ascii="Times New Roman" w:hAnsi="Times New Roman" w:cs="Times New Roman"/>
+          <w:sz w:val="24"/>
+          <w:szCs w:val="24"/>
+        </w:rPr>
+      </w:pPr>
+    </w:p>
+    <w:p>
+      <w:pPr>
+        <w:jc w:val="both"/>
+        <w:rPr>
+          <w:rFonts w:ascii="Times New Roman" w:hAnsi="Times New Roman" w:cs="Times New Roman"/>
+          <w:sz w:val="24"/>
+          <w:szCs w:val="24"/>
+        </w:rPr>
+      </w:pPr>
+    </w:p>
+    <w:p>
+      <w:pPr>
+        <w:jc w:val="both"/>
+        <w:rPr>
+          <w:rFonts w:ascii="Times New Roman" w:hAnsi="Times New Roman" w:cs="Times New Roman"/>
+          <w:sz w:val="24"/>
+          <w:szCs w:val="24"/>
+        </w:rPr>
+      </w:pPr>
+    </w:p>
+    <w:p>
+      <w:pPr>
+        <w:jc w:val="both"/>
+        <w:rPr>
+          <w:rFonts w:ascii="Times New Roman" w:hAnsi="Times New Roman" w:cs="Times New Roman"/>
+          <w:sz w:val="24"/>
+          <w:szCs w:val="24"/>
+        </w:rPr>
+      </w:pPr>
+    </w:p>
+    <w:p>
+      <w:pPr>
+        <w:jc w:val="both"/>
+        <w:rPr>
+          <w:rFonts w:ascii="Times New Roman" w:hAnsi="Times New Roman" w:cs="Times New Roman"/>
+          <w:sz w:val="24"/>
+          <w:szCs w:val="24"/>
+        </w:rPr>
+      </w:pPr>
+    </w:p>
+    <w:p>
+      <w:pPr>
+        <w:jc w:val="both"/>
+        <w:rPr>
+          <w:rFonts w:ascii="Times New Roman" w:hAnsi="Times New Roman" w:cs="Times New Roman"/>
+          <w:sz w:val="24"/>
+          <w:szCs w:val="24"/>
+        </w:rPr>
+      </w:pPr>
+    </w:p>
+    <w:p>
+      <w:pPr>
+        <w:jc w:val="both"/>
+        <w:rPr>
+          <w:rFonts w:ascii="Times New Roman" w:hAnsi="Times New Roman" w:cs="Times New Roman"/>
+          <w:sz w:val="24"/>
+          <w:szCs w:val="24"/>
+        </w:rPr>
+      </w:pPr>
+    </w:p>
+    <w:sdt>
+      <w:sdtPr>
+        <w:rPr>
+          <w:rFonts w:ascii="Times New Roman" w:hAnsi="Times New Roman" w:cs="Times New Roman"/>
+          <w:color w:val="000000" w:themeColor="text1"/>
+        </w:rPr>
+        <w:id w:val="-1826584141"/>
+        <w:docPartObj>
+          <w:docPartGallery w:val="Table of Contents"/>
+          <w:docPartUnique/>
+        </w:docPartObj>
+      </w:sdtPr>
+      <w:sdtEndPr>
+        <w:rPr>
+          <w:rFonts w:eastAsiaTheme="minorHAnsi"/>
+          <w:sz w:val="22"/>
+          <w:szCs w:val="22"/>
+          <w:lang w:eastAsia="en-US"/>
+        </w:rPr>
+      </w:sdtEndPr>
+      <w:sdtContent>
+        <w:p>
+          <w:pPr>
+            <w:pStyle w:val="CabealhodoSumrio"/>
+            <w:rPr>
+              <w:rFonts w:ascii="Times New Roman" w:hAnsi="Times New Roman" w:cs="Times New Roman"/>
+              <w:b/>
+              <w:bCs/>
+              <w:color w:val="000000" w:themeColor="text1"/>
+              <w:sz w:val="40"/>
+              <w:szCs w:val="40"/>
+            </w:rPr>
+          </w:pPr>
+          <w:r>
+            <w:rPr>
+              <w:rFonts w:ascii="Times New Roman" w:hAnsi="Times New Roman" w:cs="Times New Roman"/>
+              <w:b/>
+              <w:bCs/>
+              <w:color w:val="000000" w:themeColor="text1"/>
+              <w:sz w:val="40"/>
+              <w:szCs w:val="40"/>
+            </w:rPr>
+            <w:t>Sumário:</w:t>
+          </w:r>
+        </w:p>
+        <w:p>
+          <w:pPr>
+            <w:rPr>
+              <w:lang w:eastAsia="pt-BR"/>
+            </w:rPr>
+          </w:pPr>
+        </w:p>
+        <w:p>
+          <w:pPr>
+            <w:pStyle w:val="Sumrio1"/>
+            <w:rPr>
+              <w:rFonts w:ascii="Times New Roman" w:hAnsi="Times New Roman"/>
+              <w:color w:val="000000" w:themeColor="text1"/>
+              <w:sz w:val="24"/>
+              <w:szCs w:val="24"/>
+            </w:rPr>
+          </w:pPr>
+          <w:r>
+            <w:rPr>
+              <w:rFonts w:ascii="Times New Roman" w:hAnsi="Times New Roman"/>
+              <w:b/>
+              <w:bCs/>
+              <w:color w:val="000000" w:themeColor="text1"/>
+              <w:sz w:val="24"/>
+              <w:szCs w:val="24"/>
+            </w:rPr>
+            <w:t>A Linguagem Matemática R</w:t>
+          </w:r>
+          <w:r>
+            <w:rPr>
+              <w:rFonts w:ascii="Times New Roman" w:hAnsi="Times New Roman"/>
+              <w:color w:val="000000" w:themeColor="text1"/>
+              <w:sz w:val="24"/>
+              <w:szCs w:val="24"/>
+            </w:rPr>
+            <w:ptab w:relativeTo="margin" w:alignment="right" w:leader="dot"/>
+          </w:r>
+          <w:r>
+            <w:rPr>
+              <w:rFonts w:ascii="Times New Roman" w:hAnsi="Times New Roman"/>
+              <w:b/>
+              <w:bCs/>
+              <w:color w:val="000000" w:themeColor="text1"/>
+              <w:sz w:val="24"/>
+              <w:szCs w:val="24"/>
+            </w:rPr>
+            <w:t>1</w:t>
+          </w:r>
+        </w:p>
+        <w:p>
+          <w:pPr>
+            <w:pStyle w:val="Sumrio2"/>
+          </w:pPr>
+          <w:r>
+            <w:t>Princípios</w:t>
+          </w:r>
+          <w:r>
+            <w:ptab w:relativeTo="margin" w:alignment="right" w:leader="dot"/>
+          </w:r>
+          <w:r>
+            <w:t>2</w:t>
+          </w:r>
+        </w:p>
+        <w:p>
+          <w:pPr>
+            <w:pStyle w:val="Sumrio3"/>
+            <w:ind w:left="446"/>
+            <w:rPr>
+              <w:rFonts w:ascii="Times New Roman" w:hAnsi="Times New Roman"/>
+              <w:color w:val="000000" w:themeColor="text1"/>
+              <w:sz w:val="24"/>
+              <w:szCs w:val="24"/>
+            </w:rPr>
+          </w:pPr>
+          <w:r>
+            <w:rPr>
+              <w:rFonts w:ascii="Times New Roman" w:hAnsi="Times New Roman"/>
+              <w:color w:val="000000" w:themeColor="text1"/>
+              <w:sz w:val="24"/>
+              <w:szCs w:val="24"/>
+            </w:rPr>
+            <w:t>Instalando o R/RSTUDIO</w:t>
+          </w:r>
+          <w:r>
+            <w:rPr>
+              <w:rFonts w:ascii="Times New Roman" w:hAnsi="Times New Roman"/>
+              <w:color w:val="000000" w:themeColor="text1"/>
+              <w:sz w:val="24"/>
+              <w:szCs w:val="24"/>
+            </w:rPr>
+            <w:ptab w:relativeTo="margin" w:alignment="right" w:leader="dot"/>
+          </w:r>
+          <w:r>
+            <w:rPr>
+              <w:rFonts w:ascii="Times New Roman" w:hAnsi="Times New Roman"/>
+              <w:color w:val="000000" w:themeColor="text1"/>
+              <w:sz w:val="24"/>
+              <w:szCs w:val="24"/>
+            </w:rPr>
+            <w:t>3</w:t>
+          </w:r>
+        </w:p>
+        <w:p>
+          <w:pPr>
+            <w:pStyle w:val="Sumrio1"/>
+            <w:rPr>
+              <w:rFonts w:ascii="Times New Roman" w:hAnsi="Times New Roman"/>
+              <w:color w:val="000000" w:themeColor="text1"/>
+              <w:sz w:val="24"/>
+              <w:szCs w:val="24"/>
+            </w:rPr>
+          </w:pPr>
+          <w:r>
+            <w:rPr>
+              <w:rFonts w:ascii="Times New Roman" w:hAnsi="Times New Roman"/>
+              <w:b/>
+              <w:bCs/>
+              <w:color w:val="000000" w:themeColor="text1"/>
+              <w:sz w:val="24"/>
+              <w:szCs w:val="24"/>
+            </w:rPr>
+            <w:t>A Linguagem TCL</w:t>
+          </w:r>
+          <w:r>
+            <w:rPr>
+              <w:rFonts w:ascii="Times New Roman" w:hAnsi="Times New Roman"/>
+              <w:color w:val="000000" w:themeColor="text1"/>
+              <w:sz w:val="24"/>
+              <w:szCs w:val="24"/>
+            </w:rPr>
+            <w:ptab w:relativeTo="margin" w:alignment="right" w:leader="dot"/>
+          </w:r>
+          <w:r>
+            <w:rPr>
+              <w:rFonts w:ascii="Times New Roman" w:hAnsi="Times New Roman"/>
+              <w:b/>
+              <w:bCs/>
+              <w:color w:val="000000" w:themeColor="text1"/>
+              <w:sz w:val="24"/>
+              <w:szCs w:val="24"/>
+            </w:rPr>
+            <w:t>4</w:t>
+          </w:r>
+        </w:p>
+        <w:p>
+          <w:pPr>
+            <w:pStyle w:val="Sumrio2"/>
+          </w:pPr>
+          <w:r>
+            <w:t>Princípios</w:t>
+          </w:r>
+          <w:r>
+            <w:ptab w:relativeTo="margin" w:alignment="right" w:leader="dot"/>
+          </w:r>
+          <w:r>
+            <w:t>5</w:t>
+          </w:r>
+        </w:p>
+        <w:p>
+          <w:pPr>
+            <w:pStyle w:val="Sumrio3"/>
+            <w:ind w:left="446"/>
+            <w:rPr>
+              <w:rFonts w:ascii="Times New Roman" w:hAnsi="Times New Roman"/>
+              <w:color w:val="000000" w:themeColor="text1"/>
+              <w:sz w:val="24"/>
+              <w:szCs w:val="24"/>
+            </w:rPr>
+          </w:pPr>
+          <w:r>
+            <w:rPr>
+              <w:rFonts w:ascii="Times New Roman" w:hAnsi="Times New Roman"/>
+              <w:color w:val="000000" w:themeColor="text1"/>
+              <w:sz w:val="24"/>
+              <w:szCs w:val="24"/>
+            </w:rPr>
+            <w:t>O pacote TK</w:t>
+          </w:r>
+          <w:r>
+            <w:rPr>
+              <w:rFonts w:ascii="Times New Roman" w:hAnsi="Times New Roman"/>
+              <w:color w:val="000000" w:themeColor="text1"/>
+              <w:sz w:val="24"/>
+              <w:szCs w:val="24"/>
+            </w:rPr>
+            <w:ptab w:relativeTo="margin" w:alignment="right" w:leader="dot"/>
+          </w:r>
+          <w:r>
+            <w:rPr>
+              <w:rFonts w:ascii="Times New Roman" w:hAnsi="Times New Roman"/>
+              <w:color w:val="000000" w:themeColor="text1"/>
+              <w:sz w:val="24"/>
+              <w:szCs w:val="24"/>
+            </w:rPr>
+            <w:t>6</w:t>
+          </w:r>
+        </w:p>
+        <w:p>
+          <w:pPr>
+            <w:pStyle w:val="Sumrio1"/>
+            <w:rPr>
+              <w:rFonts w:ascii="Times New Roman" w:hAnsi="Times New Roman"/>
+              <w:b/>
+              <w:bCs/>
+              <w:color w:val="000000" w:themeColor="text1"/>
+              <w:sz w:val="24"/>
+              <w:szCs w:val="24"/>
+            </w:rPr>
+          </w:pPr>
+          <w:r>
+            <w:rPr>
+              <w:rFonts w:ascii="Times New Roman" w:hAnsi="Times New Roman"/>
+              <w:b/>
+              <w:bCs/>
+              <w:color w:val="000000" w:themeColor="text1"/>
+              <w:sz w:val="24"/>
+              <w:szCs w:val="24"/>
+            </w:rPr>
+            <w:t>Princípio da Interface</w:t>
+          </w:r>
+          <w:r>
+            <w:rPr>
+              <w:rFonts w:ascii="Times New Roman" w:hAnsi="Times New Roman"/>
+              <w:b/>
+              <w:bCs/>
+              <w:color w:val="000000" w:themeColor="text1"/>
+              <w:sz w:val="24"/>
+              <w:szCs w:val="24"/>
+            </w:rPr>
+            <w:t>(R)</w:t>
+          </w:r>
+          <w:r>
+            <w:rPr>
+              <w:rFonts w:ascii="Times New Roman" w:hAnsi="Times New Roman"/>
+              <w:color w:val="000000" w:themeColor="text1"/>
+              <w:sz w:val="24"/>
+              <w:szCs w:val="24"/>
+            </w:rPr>
+            <w:ptab w:relativeTo="margin" w:alignment="right" w:leader="dot"/>
+          </w:r>
+          <w:r>
+            <w:rPr>
+              <w:rFonts w:ascii="Times New Roman" w:hAnsi="Times New Roman"/>
+              <w:b/>
+              <w:bCs/>
+              <w:color w:val="000000" w:themeColor="text1"/>
+              <w:sz w:val="24"/>
+              <w:szCs w:val="24"/>
+            </w:rPr>
+            <w:t>7</w:t>
+          </w:r>
+        </w:p>
+        <w:p>
+          <w:pPr>
+            <w:pStyle w:val="Sumrio2"/>
+          </w:pPr>
+          <w:r>
+            <w:t>O</w:t>
+          </w:r>
+          <w:r>
+            <w:t xml:space="preserve"> Pacote TCL/TK</w:t>
+          </w:r>
+          <w:r>
+            <w:ptab w:relativeTo="margin" w:alignment="right" w:leader="dot"/>
+          </w:r>
+          <w:r>
+            <w:t>8</w:t>
+          </w:r>
+        </w:p>
+        <w:p>
+          <w:pPr>
+            <w:pStyle w:val="Sumrio2"/>
+          </w:pPr>
+          <w:r>
+            <w:t xml:space="preserve">      </w:t>
+          </w:r>
+          <w:r>
+            <w:t>Obtendo o Pacote</w:t>
+          </w:r>
+          <w:r>
+            <w:ptab w:relativeTo="margin" w:alignment="right" w:leader="dot"/>
+          </w:r>
+          <w:r>
+            <w:t>9</w:t>
+          </w:r>
+        </w:p>
+        <w:p>
+          <w:pPr>
+            <w:rPr>
+              <w:sz w:val="24"/>
+              <w:szCs w:val="24"/>
+            </w:rPr>
+          </w:pPr>
+          <w:r>
+            <w:rPr>
+              <w:lang w:eastAsia="pt-BR"/>
+            </w:rPr>
+            <w:tab/>
+          </w:r>
+          <w:r>
+            <w:rPr>
+              <w:lang w:eastAsia="pt-BR"/>
+            </w:rPr>
+            <w:t xml:space="preserve">    </w:t>
+          </w:r>
+          <w:r>
+            <w:rPr>
+              <w:sz w:val="24"/>
+              <w:szCs w:val="24"/>
+            </w:rPr>
+            <w:t>Primeiro Contato</w:t>
+          </w:r>
+          <w:r>
+            <w:rPr>
+              <w:sz w:val="24"/>
+              <w:szCs w:val="24"/>
+            </w:rPr>
+            <w:ptab w:relativeTo="margin" w:alignment="right" w:leader="dot"/>
+          </w:r>
+          <w:r>
+            <w:rPr>
+              <w:sz w:val="24"/>
+              <w:szCs w:val="24"/>
+            </w:rPr>
+            <w:t>10</w:t>
+          </w:r>
+        </w:p>
+        <w:p>
+          <w:pPr>
+            <w:rPr>
+              <w:rFonts w:ascii="Times New Roman" w:hAnsi="Times New Roman"/>
+              <w:b/>
+              <w:bCs/>
+              <w:color w:val="000000" w:themeColor="text1"/>
+              <w:sz w:val="24"/>
+              <w:szCs w:val="24"/>
+            </w:rPr>
+          </w:pPr>
+          <w:r>
+            <w:rPr>
+              <w:rFonts w:ascii="Times New Roman" w:hAnsi="Times New Roman"/>
+              <w:b/>
+              <w:bCs/>
+              <w:color w:val="000000" w:themeColor="text1"/>
+              <w:sz w:val="24"/>
+              <w:szCs w:val="24"/>
+            </w:rPr>
+            <w:t>Ambiente de Variáveis</w:t>
+          </w:r>
+          <w:r>
+            <w:rPr>
+              <w:rFonts w:ascii="Times New Roman" w:hAnsi="Times New Roman" w:cs="Times New Roman"/>
+              <w:color w:val="000000" w:themeColor="text1"/>
+              <w:sz w:val="24"/>
+              <w:szCs w:val="24"/>
+            </w:rPr>
+            <w:ptab w:relativeTo="margin" w:alignment="right" w:leader="dot"/>
+          </w:r>
+          <w:r>
+            <w:rPr>
+              <w:rFonts w:ascii="Times New Roman" w:hAnsi="Times New Roman"/>
+              <w:b/>
+              <w:bCs/>
+              <w:color w:val="000000" w:themeColor="text1"/>
+              <w:sz w:val="24"/>
+              <w:szCs w:val="24"/>
+            </w:rPr>
+            <w:t>11</w:t>
+          </w:r>
+        </w:p>
+        <w:p>
+          <w:pPr>
+            <w:pStyle w:val="Sumrio2"/>
+          </w:pPr>
+          <w:r>
+            <w:t>Ambiente R</w:t>
+          </w:r>
+          <w:r>
+            <w:ptab w:relativeTo="margin" w:alignment="right" w:leader="dot"/>
+          </w:r>
+          <w:r>
+            <w:t>12</w:t>
+          </w:r>
+        </w:p>
+        <w:p>
+          <w:pPr>
+            <w:pStyle w:val="Sumrio2"/>
+          </w:pPr>
+          <w:r>
+            <w:t xml:space="preserve">      </w:t>
+          </w:r>
+          <w:r>
+            <w:t>Ambiente TCL</w:t>
+          </w:r>
+          <w:r>
+            <w:ptab w:relativeTo="margin" w:alignment="right" w:leader="dot"/>
+          </w:r>
+          <w:r>
+            <w:t>13</w:t>
+          </w:r>
+        </w:p>
+        <w:p>
+          <w:pPr>
+            <w:pStyle w:val="Sumrio1"/>
+            <w:rPr>
+              <w:rFonts w:ascii="Times New Roman" w:hAnsi="Times New Roman"/>
+              <w:b/>
+              <w:bCs/>
+              <w:color w:val="000000" w:themeColor="text1"/>
+              <w:sz w:val="24"/>
+              <w:szCs w:val="24"/>
+            </w:rPr>
+          </w:pPr>
+          <w:r>
+            <w:rPr>
+              <w:rFonts w:ascii="Times New Roman" w:hAnsi="Times New Roman"/>
+              <w:b/>
+              <w:bCs/>
+              <w:color w:val="000000" w:themeColor="text1"/>
+              <w:sz w:val="24"/>
+              <w:szCs w:val="24"/>
+            </w:rPr>
+            <w:t>Funções</w:t>
+          </w:r>
+          <w:r>
+            <w:rPr>
+              <w:rFonts w:ascii="Times New Roman" w:hAnsi="Times New Roman"/>
+              <w:b/>
+              <w:bCs/>
+              <w:color w:val="000000" w:themeColor="text1"/>
+              <w:sz w:val="24"/>
+              <w:szCs w:val="24"/>
+            </w:rPr>
+            <w:t>(TCL)</w:t>
+          </w:r>
+          <w:r>
+            <w:rPr>
+              <w:rFonts w:ascii="Times New Roman" w:hAnsi="Times New Roman"/>
+              <w:color w:val="000000" w:themeColor="text1"/>
+              <w:sz w:val="24"/>
+              <w:szCs w:val="24"/>
+            </w:rPr>
+            <w:ptab w:relativeTo="margin" w:alignment="right" w:leader="dot"/>
+          </w:r>
+          <w:r>
+            <w:rPr>
+              <w:rFonts w:ascii="Times New Roman" w:hAnsi="Times New Roman"/>
+              <w:b/>
+              <w:bCs/>
+              <w:color w:val="000000" w:themeColor="text1"/>
+              <w:sz w:val="24"/>
+              <w:szCs w:val="24"/>
+            </w:rPr>
+            <w:t>1</w:t>
+          </w:r>
+          <w:r>
+            <w:rPr>
+              <w:rFonts w:ascii="Times New Roman" w:hAnsi="Times New Roman"/>
+              <w:b/>
+              <w:bCs/>
+              <w:color w:val="000000" w:themeColor="text1"/>
+              <w:sz w:val="24"/>
+              <w:szCs w:val="24"/>
+            </w:rPr>
+            <w:t>4</w:t>
+          </w:r>
+        </w:p>
+        <w:p>
+          <w:pPr>
+            <w:pStyle w:val="Sumrio1"/>
+            <w:rPr>
+              <w:rFonts w:ascii="Times New Roman" w:hAnsi="Times New Roman"/>
+              <w:b/>
+              <w:bCs/>
+              <w:color w:val="000000" w:themeColor="text1"/>
+              <w:sz w:val="24"/>
+              <w:szCs w:val="24"/>
+            </w:rPr>
+          </w:pPr>
+          <w:r>
+            <w:rPr>
+              <w:rFonts w:ascii="Times New Roman" w:hAnsi="Times New Roman"/>
+              <w:b/>
+              <w:bCs/>
+              <w:color w:val="000000" w:themeColor="text1"/>
+              <w:sz w:val="24"/>
+              <w:szCs w:val="24"/>
+            </w:rPr>
+            <w:t>Funções</w:t>
+          </w:r>
+          <w:r>
+            <w:rPr>
+              <w:rFonts w:ascii="Times New Roman" w:hAnsi="Times New Roman"/>
+              <w:b/>
+              <w:bCs/>
+              <w:color w:val="000000" w:themeColor="text1"/>
+              <w:sz w:val="24"/>
+              <w:szCs w:val="24"/>
+            </w:rPr>
+            <w:t>(TK</w:t>
+          </w:r>
+          <w:r>
+            <w:rPr>
+              <w:rFonts w:ascii="Times New Roman" w:hAnsi="Times New Roman"/>
+              <w:b/>
+              <w:bCs/>
+              <w:color w:val="000000" w:themeColor="text1"/>
+              <w:sz w:val="24"/>
+              <w:szCs w:val="24"/>
+            </w:rPr>
+            <w:t>)</w:t>
+          </w:r>
+          <w:r>
+            <w:rPr>
+              <w:rFonts w:ascii="Times New Roman" w:hAnsi="Times New Roman"/>
+              <w:color w:val="000000" w:themeColor="text1"/>
+              <w:sz w:val="24"/>
+              <w:szCs w:val="24"/>
+            </w:rPr>
+            <w:ptab w:relativeTo="margin" w:alignment="right" w:leader="dot"/>
+          </w:r>
+          <w:r>
+            <w:rPr>
+              <w:rFonts w:ascii="Times New Roman" w:hAnsi="Times New Roman"/>
+              <w:b/>
+              <w:bCs/>
+              <w:color w:val="000000" w:themeColor="text1"/>
+              <w:sz w:val="24"/>
+              <w:szCs w:val="24"/>
+            </w:rPr>
+            <w:t>1</w:t>
+          </w:r>
+          <w:r>
+            <w:rPr>
+              <w:rFonts w:ascii="Times New Roman" w:hAnsi="Times New Roman"/>
+              <w:b/>
+              <w:bCs/>
+              <w:color w:val="000000" w:themeColor="text1"/>
+              <w:sz w:val="24"/>
+              <w:szCs w:val="24"/>
+            </w:rPr>
+            <w:t>5</w:t>
+          </w:r>
+        </w:p>
+        <w:p>
+          <w:pPr>
+            <w:rPr>
+              <w:lang w:eastAsia="pt-BR"/>
+            </w:rPr>
+          </w:pPr>
+        </w:p>
+        <w:p>
+          <w:pPr>
+            <w:rPr>
+              <w:lang w:eastAsia="pt-BR"/>
+            </w:rPr>
+          </w:pPr>
+        </w:p>
+        <w:p>
+          <w:pPr>
+            <w:rPr>
+              <w:lang w:eastAsia="pt-BR"/>
+            </w:rPr>
+          </w:pPr>
+        </w:p>
+        <w:p>
+          <w:pPr>
+            <w:rPr>
+              <w:lang w:eastAsia="pt-BR"/>
+            </w:rPr>
+          </w:pPr>
+        </w:p>
+        <w:p>
+          <w:pPr>
+            <w:rPr>
+              <w:lang w:eastAsia="pt-BR"/>
+            </w:rPr>
+          </w:pPr>
+        </w:p>
+        <w:p>
+          <w:pPr>
+            <w:rPr>
+              <w:lang w:eastAsia="pt-BR"/>
+            </w:rPr>
+          </w:pPr>
+        </w:p>
+      </w:sdtContent>
+    </w:sdt>
+    <w:p>
+      <w:pPr>
+        <w:jc w:val="both"/>
+        <w:rPr>
+          <w:rFonts w:ascii="Times New Roman" w:hAnsi="Times New Roman" w:cs="Times New Roman"/>
+          <w:sz w:val="24"/>
+          <w:szCs w:val="24"/>
+        </w:rPr>
+      </w:pPr>
     </w:p>
     <w:sectPr>
       <w:pgSz w:w="11906" w:h="16838"/>
@@ -981,6 +2369,27 @@
     <w:name w:val="Normal"/>
     <w:qFormat/>
   </w:style>
+  <w:style w:type="paragraph" w:styleId="Ttulo1">
+    <w:name w:val="heading 1"/>
+    <w:basedOn w:val="Normal"/>
+    <w:next w:val="Normal"/>
+    <w:link w:val="Ttulo1Char"/>
+    <w:uiPriority w:val="9"/>
+    <w:qFormat/>
+    <w:rsid w:val="008F557A"/>
+    <w:pPr>
+      <w:keepNext/>
+      <w:keepLines/>
+      <w:spacing w:before="240" w:after="0"/>
+      <w:outlineLvl w:val="0"/>
+    </w:pPr>
+    <w:rPr>
+      <w:rFonts w:asciiTheme="majorHAnsi" w:eastAsiaTheme="majorEastAsia" w:hAnsiTheme="majorHAnsi" w:cstheme="majorBidi"/>
+      <w:color w:val="2F5496" w:themeColor="accent1" w:themeShade="BF"/>
+      <w:sz w:val="32"/>
+      <w:szCs w:val="32"/>
+    </w:rPr>
+  </w:style>
   <w:style w:type="character" w:default="1" w:styleId="Fontepargpadro">
     <w:name w:val="Default Paragraph Font"/>
     <w:uiPriority w:val="1"/>
@@ -1007,6 +2416,87 @@
     <w:uiPriority w:val="99"/>
     <w:semiHidden/>
     <w:unhideWhenUsed/>
+  </w:style>
+  <w:style w:type="character" w:customStyle="1" w:styleId="Ttulo1Char">
+    <w:name w:val="Título 1 Char"/>
+    <w:basedOn w:val="Fontepargpadro"/>
+    <w:link w:val="Ttulo1"/>
+    <w:uiPriority w:val="9"/>
+    <w:rsid w:val="008F557A"/>
+    <w:rPr>
+      <w:rFonts w:asciiTheme="majorHAnsi" w:eastAsiaTheme="majorEastAsia" w:hAnsiTheme="majorHAnsi" w:cstheme="majorBidi"/>
+      <w:color w:val="2F5496" w:themeColor="accent1" w:themeShade="BF"/>
+      <w:sz w:val="32"/>
+      <w:szCs w:val="32"/>
+    </w:rPr>
+  </w:style>
+  <w:style w:type="paragraph" w:styleId="CabealhodoSumrio">
+    <w:name w:val="TOC Heading"/>
+    <w:basedOn w:val="Ttulo1"/>
+    <w:next w:val="Normal"/>
+    <w:uiPriority w:val="39"/>
+    <w:unhideWhenUsed/>
+    <w:qFormat/>
+    <w:rsid w:val="008F557A"/>
+    <w:pPr>
+      <w:outlineLvl w:val="9"/>
+    </w:pPr>
+    <w:rPr>
+      <w:lang w:eastAsia="pt-BR"/>
+    </w:rPr>
+  </w:style>
+  <w:style w:type="paragraph" w:styleId="Sumrio2">
+    <w:name w:val="toc 2"/>
+    <w:basedOn w:val="Normal"/>
+    <w:next w:val="Normal"/>
+    <w:autoRedefine/>
+    <w:uiPriority w:val="39"/>
+    <w:unhideWhenUsed/>
+    <w:rsid w:val="00043E5B"/>
+    <w:pPr>
+      <w:spacing w:after="100"/>
+      <w:ind w:left="216"/>
+    </w:pPr>
+    <w:rPr>
+      <w:rFonts w:ascii="Times New Roman" w:eastAsiaTheme="minorEastAsia" w:hAnsi="Times New Roman" w:cs="Times New Roman"/>
+      <w:color w:val="000000" w:themeColor="text1"/>
+      <w:sz w:val="24"/>
+      <w:szCs w:val="24"/>
+      <w:lang w:eastAsia="pt-BR"/>
+    </w:rPr>
+  </w:style>
+  <w:style w:type="paragraph" w:styleId="Sumrio1">
+    <w:name w:val="toc 1"/>
+    <w:basedOn w:val="Normal"/>
+    <w:next w:val="Normal"/>
+    <w:autoRedefine/>
+    <w:uiPriority w:val="39"/>
+    <w:unhideWhenUsed/>
+    <w:rsid w:val="008F557A"/>
+    <w:pPr>
+      <w:spacing w:after="100"/>
+    </w:pPr>
+    <w:rPr>
+      <w:rFonts w:eastAsiaTheme="minorEastAsia" w:cs="Times New Roman"/>
+      <w:lang w:eastAsia="pt-BR"/>
+    </w:rPr>
+  </w:style>
+  <w:style w:type="paragraph" w:styleId="Sumrio3">
+    <w:name w:val="toc 3"/>
+    <w:basedOn w:val="Normal"/>
+    <w:next w:val="Normal"/>
+    <w:autoRedefine/>
+    <w:uiPriority w:val="39"/>
+    <w:unhideWhenUsed/>
+    <w:rsid w:val="008F557A"/>
+    <w:pPr>
+      <w:spacing w:after="100"/>
+      <w:ind w:left="440"/>
+    </w:pPr>
+    <w:rPr>
+      <w:rFonts w:eastAsiaTheme="minorEastAsia" w:cs="Times New Roman"/>
+      <w:lang w:eastAsia="pt-BR"/>
+    </w:rPr>
   </w:style>
 </w:styles>
 </file>
@@ -1304,4 +2794,16 @@
     </a:ext>
   </a:extLst>
 </a:theme>
+</file>
+
+<file path=customXml/item1.xml><?xml version="1.0" encoding="utf-8"?>
+<b:Sources xmlns:b="http://schemas.openxmlformats.org/officeDocument/2006/bibliography" xmlns="http://schemas.openxmlformats.org/officeDocument/2006/bibliography" SelectedStyle="\APASixthEditionOfficeOnline.xsl" StyleName="APA" Version="6"/>
+</file>
+
+<file path=customXml/itemProps1.xml><?xml version="1.0" encoding="utf-8"?>
+<ds:datastoreItem xmlns:ds="http://schemas.openxmlformats.org/officeDocument/2006/customXml" ds:itemID="{3301EAC1-F16C-404E-B406-BDB96A349083}">
+  <ds:schemaRefs>
+    <ds:schemaRef ds:uri="http://schemas.openxmlformats.org/officeDocument/2006/bibliography"/>
+  </ds:schemaRefs>
+</ds:datastoreItem>
 </file>
</xml_diff>